<commit_message>
Novos arquivos e atualizações
</commit_message>
<xml_diff>
--- a/Arquivos World/Curso Udemy SQL.docx
+++ b/Arquivos World/Curso Udemy SQL.docx
@@ -1,6 +1,6 @@
 
 <file path=word/document.xml><?xml version="1.0" encoding="utf-8"?>
-<w:document xmlns:wpc="http://schemas.microsoft.com/office/word/2010/wordprocessingCanvas" xmlns:cx="http://schemas.microsoft.com/office/drawing/2014/chartex" xmlns:cx1="http://schemas.microsoft.com/office/drawing/2015/9/8/chartex" xmlns:cx2="http://schemas.microsoft.com/office/drawing/2015/10/21/chartex" xmlns:cx3="http://schemas.microsoft.com/office/drawing/2016/5/9/chartex" xmlns:cx4="http://schemas.microsoft.com/office/drawing/2016/5/10/chartex" xmlns:cx5="http://schemas.microsoft.com/office/drawing/2016/5/11/chartex" xmlns:cx6="http://schemas.microsoft.com/office/drawing/2016/5/12/chartex" xmlns:cx7="http://schemas.microsoft.com/office/drawing/2016/5/13/chartex" xmlns:cx8="http://schemas.microsoft.com/office/drawing/2016/5/14/chartex" xmlns:mc="http://schemas.openxmlformats.org/markup-compatibility/2006" xmlns:aink="http://schemas.microsoft.com/office/drawing/2016/ink" xmlns:am3d="http://schemas.microsoft.com/office/drawing/2017/model3d" xmlns:o="urn:schemas-microsoft-com:office:office" xmlns:r="http://schemas.openxmlformats.org/officeDocument/2006/relationships" xmlns:m="http://schemas.openxmlformats.org/officeDocument/2006/math" xmlns:v="urn:schemas-microsoft-com:vml" xmlns:wp14="http://schemas.microsoft.com/office/word/2010/wordprocessingDrawing" xmlns:wp="http://schemas.openxmlformats.org/drawingml/2006/wordprocessingDrawing" xmlns:w10="urn:schemas-microsoft-com:office:word" xmlns:w="http://schemas.openxmlformats.org/wordprocessingml/2006/main" xmlns:w14="http://schemas.microsoft.com/office/word/2010/wordml" xmlns:w15="http://schemas.microsoft.com/office/word/2012/wordml" xmlns:w16cex="http://schemas.microsoft.com/office/word/2018/wordml/cex" xmlns:w16cid="http://schemas.microsoft.com/office/word/2016/wordml/cid" xmlns:w16="http://schemas.microsoft.com/office/word/2018/wordml" xmlns:w16sdtdh="http://schemas.microsoft.com/office/word/2020/wordml/sdtdatahash" xmlns:w16se="http://schemas.microsoft.com/office/word/2015/wordml/symex" xmlns:wpg="http://schemas.microsoft.com/office/word/2010/wordprocessingGroup" xmlns:wpi="http://schemas.microsoft.com/office/word/2010/wordprocessingInk" xmlns:wne="http://schemas.microsoft.com/office/word/2006/wordml" xmlns:wps="http://schemas.microsoft.com/office/word/2010/wordprocessingShape" mc:Ignorable="w14 w15 w16se w16cid w16 w16cex w16sdtdh wp14">
+<w:document xmlns:wpc="http://schemas.microsoft.com/office/word/2010/wordprocessingCanvas" xmlns:cx="http://schemas.microsoft.com/office/drawing/2014/chartex" xmlns:cx1="http://schemas.microsoft.com/office/drawing/2015/9/8/chartex" xmlns:cx2="http://schemas.microsoft.com/office/drawing/2015/10/21/chartex" xmlns:cx3="http://schemas.microsoft.com/office/drawing/2016/5/9/chartex" xmlns:cx4="http://schemas.microsoft.com/office/drawing/2016/5/10/chartex" xmlns:cx5="http://schemas.microsoft.com/office/drawing/2016/5/11/chartex" xmlns:cx6="http://schemas.microsoft.com/office/drawing/2016/5/12/chartex" xmlns:cx7="http://schemas.microsoft.com/office/drawing/2016/5/13/chartex" xmlns:cx8="http://schemas.microsoft.com/office/drawing/2016/5/14/chartex" xmlns:mc="http://schemas.openxmlformats.org/markup-compatibility/2006" xmlns:aink="http://schemas.microsoft.com/office/drawing/2016/ink" xmlns:am3d="http://schemas.microsoft.com/office/drawing/2017/model3d" xmlns:o="urn:schemas-microsoft-com:office:office" xmlns:oel="http://schemas.microsoft.com/office/2019/extlst" xmlns:r="http://schemas.openxmlformats.org/officeDocument/2006/relationships" xmlns:m="http://schemas.openxmlformats.org/officeDocument/2006/math" xmlns:v="urn:schemas-microsoft-com:vml" xmlns:wp14="http://schemas.microsoft.com/office/word/2010/wordprocessingDrawing" xmlns:wp="http://schemas.openxmlformats.org/drawingml/2006/wordprocessingDrawing" xmlns:w10="urn:schemas-microsoft-com:office:word" xmlns:w="http://schemas.openxmlformats.org/wordprocessingml/2006/main" xmlns:w14="http://schemas.microsoft.com/office/word/2010/wordml" xmlns:w15="http://schemas.microsoft.com/office/word/2012/wordml" xmlns:w16cex="http://schemas.microsoft.com/office/word/2018/wordml/cex" xmlns:w16cid="http://schemas.microsoft.com/office/word/2016/wordml/cid" xmlns:w16="http://schemas.microsoft.com/office/word/2018/wordml" xmlns:w16sdtdh="http://schemas.microsoft.com/office/word/2020/wordml/sdtdatahash" xmlns:w16se="http://schemas.microsoft.com/office/word/2015/wordml/symex" xmlns:wpg="http://schemas.microsoft.com/office/word/2010/wordprocessingGroup" xmlns:wpi="http://schemas.microsoft.com/office/word/2010/wordprocessingInk" xmlns:wne="http://schemas.microsoft.com/office/word/2006/wordml" xmlns:wps="http://schemas.microsoft.com/office/word/2010/wordprocessingShape" mc:Ignorable="w14 w15 w16se w16cid w16 w16cex w16sdtdh wp14">
   <w:body>
     <w:p>
       <w:pPr>
@@ -13,16 +13,6 @@
           <w:u w:val="single"/>
         </w:rPr>
       </w:pPr>
-      <w:r>
-        <w:rPr>
-          <w:b/>
-          <w:i/>
-          <w:iCs/>
-          <w:sz w:val="32"/>
-          <w:u w:val="single"/>
-        </w:rPr>
-        <w:t>-*9+</w:t>
-      </w:r>
       <w:r>
         <w:rPr>
           <w:b/>
@@ -4702,10 +4692,10 @@
             <v:path o:extrusionok="f" gradientshapeok="t" o:connecttype="rect"/>
             <o:lock v:ext="edit" aspectratio="t"/>
           </v:shapetype>
-          <v:shape id="_x0000_i1025" type="#_x0000_t75" style="width:76.5pt;height:49.5pt" o:ole="">
+          <v:shape id="_x0000_i1025" type="#_x0000_t75" style="width:76.4pt;height:49.45pt" o:ole="">
             <v:imagedata r:id="rId15" o:title=""/>
           </v:shape>
-          <o:OLEObject Type="Embed" ProgID="Package" ShapeID="_x0000_i1025" DrawAspect="Icon" ObjectID="_1709622374" r:id="rId16"/>
+          <o:OLEObject Type="Embed" ProgID="Package" ShapeID="_x0000_i1025" DrawAspect="Icon" ObjectID="_1721560339" r:id="rId16"/>
         </w:object>
       </w:r>
     </w:p>
@@ -5669,10 +5659,10 @@
     <w:p>
       <w:r>
         <w:object w:dxaOrig="1534" w:dyaOrig="994" w14:anchorId="390754EF">
-          <v:shape id="_x0000_i1026" type="#_x0000_t75" style="width:76.5pt;height:49.5pt" o:ole="">
+          <v:shape id="_x0000_i1026" type="#_x0000_t75" style="width:76.4pt;height:49.45pt" o:ole="">
             <v:imagedata r:id="rId17" o:title=""/>
           </v:shape>
-          <o:OLEObject Type="Embed" ProgID="Package" ShapeID="_x0000_i1026" DrawAspect="Icon" ObjectID="_1709622375" r:id="rId18"/>
+          <o:OLEObject Type="Embed" ProgID="Package" ShapeID="_x0000_i1026" DrawAspect="Icon" ObjectID="_1721560340" r:id="rId18"/>
         </w:object>
       </w:r>
     </w:p>
@@ -6401,10 +6391,10 @@
       </w:pPr>
       <w:r>
         <w:object w:dxaOrig="1534" w:dyaOrig="994" w14:anchorId="7412B2EA">
-          <v:shape id="_x0000_i1027" type="#_x0000_t75" style="width:76.5pt;height:49.5pt" o:ole="">
+          <v:shape id="_x0000_i1027" type="#_x0000_t75" style="width:76.4pt;height:49.45pt" o:ole="">
             <v:imagedata r:id="rId19" o:title=""/>
           </v:shape>
-          <o:OLEObject Type="Embed" ProgID="Package" ShapeID="_x0000_i1027" DrawAspect="Icon" ObjectID="_1709622376" r:id="rId20"/>
+          <o:OLEObject Type="Embed" ProgID="Package" ShapeID="_x0000_i1027" DrawAspect="Icon" ObjectID="_1721560341" r:id="rId20"/>
         </w:object>
       </w:r>
     </w:p>
@@ -6885,10 +6875,10 @@
       </w:pPr>
       <w:r>
         <w:object w:dxaOrig="1534" w:dyaOrig="994" w14:anchorId="003B938B">
-          <v:shape id="_x0000_i1028" type="#_x0000_t75" style="width:76.5pt;height:49.5pt" o:ole="">
+          <v:shape id="_x0000_i1028" type="#_x0000_t75" style="width:76.4pt;height:49.45pt" o:ole="">
             <v:imagedata r:id="rId21" o:title=""/>
           </v:shape>
-          <o:OLEObject Type="Embed" ProgID="Package" ShapeID="_x0000_i1028" DrawAspect="Icon" ObjectID="_1709622377" r:id="rId22"/>
+          <o:OLEObject Type="Embed" ProgID="Package" ShapeID="_x0000_i1028" DrawAspect="Icon" ObjectID="_1721560342" r:id="rId22"/>
         </w:object>
       </w:r>
     </w:p>
@@ -11733,21 +11723,21 @@
           <w:sz w:val="28"/>
         </w:rPr>
         <w:tab/>
-        <w:t xml:space="preserve">- SELECT MATRICULA, NOME, </w:t>
+        <w:t xml:space="preserve">- SELECT </w:t>
       </w:r>
       <w:proofErr w:type="gramStart"/>
       <w:r>
         <w:rPr>
           <w:sz w:val="28"/>
         </w:rPr>
-        <w:t>SALARIO</w:t>
+        <w:t>MATRICULA</w:t>
       </w:r>
       <w:proofErr w:type="gramEnd"/>
       <w:r>
         <w:rPr>
           <w:sz w:val="28"/>
         </w:rPr>
-        <w:t xml:space="preserve"> FROM TB_FUNC WHERE NOT STATUS_FUNC = ‘ATIVO’</w:t>
+        <w:t>, NOME, SALARIO FROM TB_FUNC WHERE NOT STATUS_FUNC = ‘ATIVO’</w:t>
       </w:r>
     </w:p>
     <w:p>
@@ -25101,7 +25091,7 @@
 </file>
 
 <file path=word/endnotes.xml><?xml version="1.0" encoding="utf-8"?>
-<w:endnotes xmlns:wpc="http://schemas.microsoft.com/office/word/2010/wordprocessingCanvas" xmlns:cx="http://schemas.microsoft.com/office/drawing/2014/chartex" xmlns:cx1="http://schemas.microsoft.com/office/drawing/2015/9/8/chartex" xmlns:cx2="http://schemas.microsoft.com/office/drawing/2015/10/21/chartex" xmlns:cx3="http://schemas.microsoft.com/office/drawing/2016/5/9/chartex" xmlns:cx4="http://schemas.microsoft.com/office/drawing/2016/5/10/chartex" xmlns:cx5="http://schemas.microsoft.com/office/drawing/2016/5/11/chartex" xmlns:cx6="http://schemas.microsoft.com/office/drawing/2016/5/12/chartex" xmlns:cx7="http://schemas.microsoft.com/office/drawing/2016/5/13/chartex" xmlns:cx8="http://schemas.microsoft.com/office/drawing/2016/5/14/chartex" xmlns:mc="http://schemas.openxmlformats.org/markup-compatibility/2006" xmlns:aink="http://schemas.microsoft.com/office/drawing/2016/ink" xmlns:am3d="http://schemas.microsoft.com/office/drawing/2017/model3d" xmlns:o="urn:schemas-microsoft-com:office:office" xmlns:r="http://schemas.openxmlformats.org/officeDocument/2006/relationships" xmlns:m="http://schemas.openxmlformats.org/officeDocument/2006/math" xmlns:v="urn:schemas-microsoft-com:vml" xmlns:wp14="http://schemas.microsoft.com/office/word/2010/wordprocessingDrawing" xmlns:wp="http://schemas.openxmlformats.org/drawingml/2006/wordprocessingDrawing" xmlns:w10="urn:schemas-microsoft-com:office:word" xmlns:w="http://schemas.openxmlformats.org/wordprocessingml/2006/main" xmlns:w14="http://schemas.microsoft.com/office/word/2010/wordml" xmlns:w15="http://schemas.microsoft.com/office/word/2012/wordml" xmlns:w16cex="http://schemas.microsoft.com/office/word/2018/wordml/cex" xmlns:w16cid="http://schemas.microsoft.com/office/word/2016/wordml/cid" xmlns:w16="http://schemas.microsoft.com/office/word/2018/wordml" xmlns:w16sdtdh="http://schemas.microsoft.com/office/word/2020/wordml/sdtdatahash" xmlns:w16se="http://schemas.microsoft.com/office/word/2015/wordml/symex" xmlns:wpg="http://schemas.microsoft.com/office/word/2010/wordprocessingGroup" xmlns:wpi="http://schemas.microsoft.com/office/word/2010/wordprocessingInk" xmlns:wne="http://schemas.microsoft.com/office/word/2006/wordml" xmlns:wps="http://schemas.microsoft.com/office/word/2010/wordprocessingShape" mc:Ignorable="w14 w15 w16se w16cid w16 w16cex w16sdtdh wp14">
+<w:endnotes xmlns:wpc="http://schemas.microsoft.com/office/word/2010/wordprocessingCanvas" xmlns:cx="http://schemas.microsoft.com/office/drawing/2014/chartex" xmlns:cx1="http://schemas.microsoft.com/office/drawing/2015/9/8/chartex" xmlns:cx2="http://schemas.microsoft.com/office/drawing/2015/10/21/chartex" xmlns:cx3="http://schemas.microsoft.com/office/drawing/2016/5/9/chartex" xmlns:cx4="http://schemas.microsoft.com/office/drawing/2016/5/10/chartex" xmlns:cx5="http://schemas.microsoft.com/office/drawing/2016/5/11/chartex" xmlns:cx6="http://schemas.microsoft.com/office/drawing/2016/5/12/chartex" xmlns:cx7="http://schemas.microsoft.com/office/drawing/2016/5/13/chartex" xmlns:cx8="http://schemas.microsoft.com/office/drawing/2016/5/14/chartex" xmlns:mc="http://schemas.openxmlformats.org/markup-compatibility/2006" xmlns:aink="http://schemas.microsoft.com/office/drawing/2016/ink" xmlns:am3d="http://schemas.microsoft.com/office/drawing/2017/model3d" xmlns:o="urn:schemas-microsoft-com:office:office" xmlns:oel="http://schemas.microsoft.com/office/2019/extlst" xmlns:r="http://schemas.openxmlformats.org/officeDocument/2006/relationships" xmlns:m="http://schemas.openxmlformats.org/officeDocument/2006/math" xmlns:v="urn:schemas-microsoft-com:vml" xmlns:wp14="http://schemas.microsoft.com/office/word/2010/wordprocessingDrawing" xmlns:wp="http://schemas.openxmlformats.org/drawingml/2006/wordprocessingDrawing" xmlns:w10="urn:schemas-microsoft-com:office:word" xmlns:w="http://schemas.openxmlformats.org/wordprocessingml/2006/main" xmlns:w14="http://schemas.microsoft.com/office/word/2010/wordml" xmlns:w15="http://schemas.microsoft.com/office/word/2012/wordml" xmlns:w16cex="http://schemas.microsoft.com/office/word/2018/wordml/cex" xmlns:w16cid="http://schemas.microsoft.com/office/word/2016/wordml/cid" xmlns:w16="http://schemas.microsoft.com/office/word/2018/wordml" xmlns:w16sdtdh="http://schemas.microsoft.com/office/word/2020/wordml/sdtdatahash" xmlns:w16se="http://schemas.microsoft.com/office/word/2015/wordml/symex" xmlns:wpg="http://schemas.microsoft.com/office/word/2010/wordprocessingGroup" xmlns:wpi="http://schemas.microsoft.com/office/word/2010/wordprocessingInk" xmlns:wne="http://schemas.microsoft.com/office/word/2006/wordml" xmlns:wps="http://schemas.microsoft.com/office/word/2010/wordprocessingShape" mc:Ignorable="w14 w15 w16se w16cid w16 w16cex w16sdtdh wp14">
   <w:endnote w:type="separator" w:id="-1">
     <w:p>
       <w:pPr>
@@ -25126,7 +25116,7 @@
 </file>
 
 <file path=word/footnotes.xml><?xml version="1.0" encoding="utf-8"?>
-<w:footnotes xmlns:wpc="http://schemas.microsoft.com/office/word/2010/wordprocessingCanvas" xmlns:cx="http://schemas.microsoft.com/office/drawing/2014/chartex" xmlns:cx1="http://schemas.microsoft.com/office/drawing/2015/9/8/chartex" xmlns:cx2="http://schemas.microsoft.com/office/drawing/2015/10/21/chartex" xmlns:cx3="http://schemas.microsoft.com/office/drawing/2016/5/9/chartex" xmlns:cx4="http://schemas.microsoft.com/office/drawing/2016/5/10/chartex" xmlns:cx5="http://schemas.microsoft.com/office/drawing/2016/5/11/chartex" xmlns:cx6="http://schemas.microsoft.com/office/drawing/2016/5/12/chartex" xmlns:cx7="http://schemas.microsoft.com/office/drawing/2016/5/13/chartex" xmlns:cx8="http://schemas.microsoft.com/office/drawing/2016/5/14/chartex" xmlns:mc="http://schemas.openxmlformats.org/markup-compatibility/2006" xmlns:aink="http://schemas.microsoft.com/office/drawing/2016/ink" xmlns:am3d="http://schemas.microsoft.com/office/drawing/2017/model3d" xmlns:o="urn:schemas-microsoft-com:office:office" xmlns:r="http://schemas.openxmlformats.org/officeDocument/2006/relationships" xmlns:m="http://schemas.openxmlformats.org/officeDocument/2006/math" xmlns:v="urn:schemas-microsoft-com:vml" xmlns:wp14="http://schemas.microsoft.com/office/word/2010/wordprocessingDrawing" xmlns:wp="http://schemas.openxmlformats.org/drawingml/2006/wordprocessingDrawing" xmlns:w10="urn:schemas-microsoft-com:office:word" xmlns:w="http://schemas.openxmlformats.org/wordprocessingml/2006/main" xmlns:w14="http://schemas.microsoft.com/office/word/2010/wordml" xmlns:w15="http://schemas.microsoft.com/office/word/2012/wordml" xmlns:w16cex="http://schemas.microsoft.com/office/word/2018/wordml/cex" xmlns:w16cid="http://schemas.microsoft.com/office/word/2016/wordml/cid" xmlns:w16="http://schemas.microsoft.com/office/word/2018/wordml" xmlns:w16sdtdh="http://schemas.microsoft.com/office/word/2020/wordml/sdtdatahash" xmlns:w16se="http://schemas.microsoft.com/office/word/2015/wordml/symex" xmlns:wpg="http://schemas.microsoft.com/office/word/2010/wordprocessingGroup" xmlns:wpi="http://schemas.microsoft.com/office/word/2010/wordprocessingInk" xmlns:wne="http://schemas.microsoft.com/office/word/2006/wordml" xmlns:wps="http://schemas.microsoft.com/office/word/2010/wordprocessingShape" mc:Ignorable="w14 w15 w16se w16cid w16 w16cex w16sdtdh wp14">
+<w:footnotes xmlns:wpc="http://schemas.microsoft.com/office/word/2010/wordprocessingCanvas" xmlns:cx="http://schemas.microsoft.com/office/drawing/2014/chartex" xmlns:cx1="http://schemas.microsoft.com/office/drawing/2015/9/8/chartex" xmlns:cx2="http://schemas.microsoft.com/office/drawing/2015/10/21/chartex" xmlns:cx3="http://schemas.microsoft.com/office/drawing/2016/5/9/chartex" xmlns:cx4="http://schemas.microsoft.com/office/drawing/2016/5/10/chartex" xmlns:cx5="http://schemas.microsoft.com/office/drawing/2016/5/11/chartex" xmlns:cx6="http://schemas.microsoft.com/office/drawing/2016/5/12/chartex" xmlns:cx7="http://schemas.microsoft.com/office/drawing/2016/5/13/chartex" xmlns:cx8="http://schemas.microsoft.com/office/drawing/2016/5/14/chartex" xmlns:mc="http://schemas.openxmlformats.org/markup-compatibility/2006" xmlns:aink="http://schemas.microsoft.com/office/drawing/2016/ink" xmlns:am3d="http://schemas.microsoft.com/office/drawing/2017/model3d" xmlns:o="urn:schemas-microsoft-com:office:office" xmlns:oel="http://schemas.microsoft.com/office/2019/extlst" xmlns:r="http://schemas.openxmlformats.org/officeDocument/2006/relationships" xmlns:m="http://schemas.openxmlformats.org/officeDocument/2006/math" xmlns:v="urn:schemas-microsoft-com:vml" xmlns:wp14="http://schemas.microsoft.com/office/word/2010/wordprocessingDrawing" xmlns:wp="http://schemas.openxmlformats.org/drawingml/2006/wordprocessingDrawing" xmlns:w10="urn:schemas-microsoft-com:office:word" xmlns:w="http://schemas.openxmlformats.org/wordprocessingml/2006/main" xmlns:w14="http://schemas.microsoft.com/office/word/2010/wordml" xmlns:w15="http://schemas.microsoft.com/office/word/2012/wordml" xmlns:w16cex="http://schemas.microsoft.com/office/word/2018/wordml/cex" xmlns:w16cid="http://schemas.microsoft.com/office/word/2016/wordml/cid" xmlns:w16="http://schemas.microsoft.com/office/word/2018/wordml" xmlns:w16sdtdh="http://schemas.microsoft.com/office/word/2020/wordml/sdtdatahash" xmlns:w16se="http://schemas.microsoft.com/office/word/2015/wordml/symex" xmlns:wpg="http://schemas.microsoft.com/office/word/2010/wordprocessingGroup" xmlns:wpi="http://schemas.microsoft.com/office/word/2010/wordprocessingInk" xmlns:wne="http://schemas.microsoft.com/office/word/2006/wordml" xmlns:wps="http://schemas.microsoft.com/office/word/2010/wordprocessingShape" mc:Ignorable="w14 w15 w16se w16cid w16 w16cex w16sdtdh wp14">
   <w:footnote w:type="separator" w:id="-1">
     <w:p>
       <w:pPr>
@@ -25151,7 +25141,7 @@
 </file>
 
 <file path=word/numbering.xml><?xml version="1.0" encoding="utf-8"?>
-<w:numbering xmlns:wpc="http://schemas.microsoft.com/office/word/2010/wordprocessingCanvas" xmlns:cx="http://schemas.microsoft.com/office/drawing/2014/chartex" xmlns:cx1="http://schemas.microsoft.com/office/drawing/2015/9/8/chartex" xmlns:cx2="http://schemas.microsoft.com/office/drawing/2015/10/21/chartex" xmlns:cx3="http://schemas.microsoft.com/office/drawing/2016/5/9/chartex" xmlns:cx4="http://schemas.microsoft.com/office/drawing/2016/5/10/chartex" xmlns:cx5="http://schemas.microsoft.com/office/drawing/2016/5/11/chartex" xmlns:cx6="http://schemas.microsoft.com/office/drawing/2016/5/12/chartex" xmlns:cx7="http://schemas.microsoft.com/office/drawing/2016/5/13/chartex" xmlns:cx8="http://schemas.microsoft.com/office/drawing/2016/5/14/chartex" xmlns:mc="http://schemas.openxmlformats.org/markup-compatibility/2006" xmlns:aink="http://schemas.microsoft.com/office/drawing/2016/ink" xmlns:am3d="http://schemas.microsoft.com/office/drawing/2017/model3d" xmlns:o="urn:schemas-microsoft-com:office:office" xmlns:r="http://schemas.openxmlformats.org/officeDocument/2006/relationships" xmlns:m="http://schemas.openxmlformats.org/officeDocument/2006/math" xmlns:v="urn:schemas-microsoft-com:vml" xmlns:wp14="http://schemas.microsoft.com/office/word/2010/wordprocessingDrawing" xmlns:wp="http://schemas.openxmlformats.org/drawingml/2006/wordprocessingDrawing" xmlns:w10="urn:schemas-microsoft-com:office:word" xmlns:w="http://schemas.openxmlformats.org/wordprocessingml/2006/main" xmlns:w14="http://schemas.microsoft.com/office/word/2010/wordml" xmlns:w15="http://schemas.microsoft.com/office/word/2012/wordml" xmlns:w16cex="http://schemas.microsoft.com/office/word/2018/wordml/cex" xmlns:w16cid="http://schemas.microsoft.com/office/word/2016/wordml/cid" xmlns:w16="http://schemas.microsoft.com/office/word/2018/wordml" xmlns:w16sdtdh="http://schemas.microsoft.com/office/word/2020/wordml/sdtdatahash" xmlns:w16se="http://schemas.microsoft.com/office/word/2015/wordml/symex" xmlns:wpg="http://schemas.microsoft.com/office/word/2010/wordprocessingGroup" xmlns:wpi="http://schemas.microsoft.com/office/word/2010/wordprocessingInk" xmlns:wne="http://schemas.microsoft.com/office/word/2006/wordml" xmlns:wps="http://schemas.microsoft.com/office/word/2010/wordprocessingShape" mc:Ignorable="w14 w15 w16se w16cid w16 w16cex w16sdtdh wp14">
+<w:numbering xmlns:wpc="http://schemas.microsoft.com/office/word/2010/wordprocessingCanvas" xmlns:cx="http://schemas.microsoft.com/office/drawing/2014/chartex" xmlns:cx1="http://schemas.microsoft.com/office/drawing/2015/9/8/chartex" xmlns:cx2="http://schemas.microsoft.com/office/drawing/2015/10/21/chartex" xmlns:cx3="http://schemas.microsoft.com/office/drawing/2016/5/9/chartex" xmlns:cx4="http://schemas.microsoft.com/office/drawing/2016/5/10/chartex" xmlns:cx5="http://schemas.microsoft.com/office/drawing/2016/5/11/chartex" xmlns:cx6="http://schemas.microsoft.com/office/drawing/2016/5/12/chartex" xmlns:cx7="http://schemas.microsoft.com/office/drawing/2016/5/13/chartex" xmlns:cx8="http://schemas.microsoft.com/office/drawing/2016/5/14/chartex" xmlns:mc="http://schemas.openxmlformats.org/markup-compatibility/2006" xmlns:aink="http://schemas.microsoft.com/office/drawing/2016/ink" xmlns:am3d="http://schemas.microsoft.com/office/drawing/2017/model3d" xmlns:o="urn:schemas-microsoft-com:office:office" xmlns:oel="http://schemas.microsoft.com/office/2019/extlst" xmlns:r="http://schemas.openxmlformats.org/officeDocument/2006/relationships" xmlns:m="http://schemas.openxmlformats.org/officeDocument/2006/math" xmlns:v="urn:schemas-microsoft-com:vml" xmlns:wp14="http://schemas.microsoft.com/office/word/2010/wordprocessingDrawing" xmlns:wp="http://schemas.openxmlformats.org/drawingml/2006/wordprocessingDrawing" xmlns:w10="urn:schemas-microsoft-com:office:word" xmlns:w="http://schemas.openxmlformats.org/wordprocessingml/2006/main" xmlns:w14="http://schemas.microsoft.com/office/word/2010/wordml" xmlns:w15="http://schemas.microsoft.com/office/word/2012/wordml" xmlns:w16cex="http://schemas.microsoft.com/office/word/2018/wordml/cex" xmlns:w16cid="http://schemas.microsoft.com/office/word/2016/wordml/cid" xmlns:w16="http://schemas.microsoft.com/office/word/2018/wordml" xmlns:w16sdtdh="http://schemas.microsoft.com/office/word/2020/wordml/sdtdatahash" xmlns:w16se="http://schemas.microsoft.com/office/word/2015/wordml/symex" xmlns:wpg="http://schemas.microsoft.com/office/word/2010/wordprocessingGroup" xmlns:wpi="http://schemas.microsoft.com/office/word/2010/wordprocessingInk" xmlns:wne="http://schemas.microsoft.com/office/word/2006/wordml" xmlns:wps="http://schemas.microsoft.com/office/word/2010/wordprocessingShape" mc:Ignorable="w14 w15 w16se w16cid w16 w16cex w16sdtdh wp14">
   <w:abstractNum w:abstractNumId="0" w15:restartNumberingAfterBreak="0">
     <w:nsid w:val="6D1E74D2"/>
     <w:multiLevelType w:val="hybridMultilevel"/>
@@ -25264,7 +25254,7 @@
       </w:rPr>
     </w:lvl>
   </w:abstractNum>
-  <w:num w:numId="1">
+  <w:num w:numId="1" w16cid:durableId="157581156">
     <w:abstractNumId w:val="0"/>
   </w:num>
 </w:numbering>
@@ -26084,12 +26074,6 @@
 </file>
 
 <file path=customXml/item1.xml><?xml version="1.0" encoding="utf-8"?>
-<p:properties xmlns:p="http://schemas.microsoft.com/office/2006/metadata/properties" xmlns:xsi="http://www.w3.org/2001/XMLSchema-instance" xmlns:pc="http://schemas.microsoft.com/office/infopath/2007/PartnerControls">
-  <documentManagement/>
-</p:properties>
-</file>
-
-<file path=customXml/item2.xml><?xml version="1.0" encoding="utf-8"?>
 <ct:contentTypeSchema xmlns:ct="http://schemas.microsoft.com/office/2006/metadata/contentType" xmlns:ma="http://schemas.microsoft.com/office/2006/metadata/properties/metaAttributes" ct:_="" ma:_="" ma:contentTypeName="Documento" ma:contentTypeID="0x01010016451B873A6208468F2F6709F1EE50A9" ma:contentTypeVersion="7" ma:contentTypeDescription="Crie um novo documento." ma:contentTypeScope="" ma:versionID="e8b6a27b21f47c5262b91d12c183c10a">
   <xsd:schema xmlns:xsd="http://www.w3.org/2001/XMLSchema" xmlns:xs="http://www.w3.org/2001/XMLSchema" xmlns:p="http://schemas.microsoft.com/office/2006/metadata/properties" xmlns:ns3="1217b4df-6e6d-41a6-836d-3cc2e68afbd9" targetNamespace="http://schemas.microsoft.com/office/2006/metadata/properties" ma:root="true" ma:fieldsID="785d3e2e3695151b8085ce1b5d1756f5" ns3:_="">
     <xsd:import namespace="1217b4df-6e6d-41a6-836d-3cc2e68afbd9"/>
@@ -26253,7 +26237,17 @@
 </ct:contentTypeSchema>
 </file>
 
+<file path=customXml/item2.xml><?xml version="1.0" encoding="utf-8"?>
+<p:properties xmlns:p="http://schemas.microsoft.com/office/2006/metadata/properties" xmlns:xsi="http://www.w3.org/2001/XMLSchema-instance" xmlns:pc="http://schemas.microsoft.com/office/infopath/2007/PartnerControls">
+  <documentManagement/>
+</p:properties>
+</file>
+
 <file path=customXml/item3.xml><?xml version="1.0" encoding="utf-8"?>
+<b:Sources xmlns:b="http://schemas.openxmlformats.org/officeDocument/2006/bibliography" xmlns="http://schemas.openxmlformats.org/officeDocument/2006/bibliography" SelectedStyle="\APASixthEditionOfficeOnline.xsl" StyleName="APA" Version="6"/>
+</file>
+
+<file path=customXml/item4.xml><?xml version="1.0" encoding="utf-8"?>
 <?mso-contentType ?>
 <FormTemplates xmlns="http://schemas.microsoft.com/sharepoint/v3/contenttype/forms">
   <Display>DocumentLibraryForm</Display>
@@ -26262,27 +26256,7 @@
 </FormTemplates>
 </file>
 
-<file path=customXml/item4.xml><?xml version="1.0" encoding="utf-8"?>
-<b:Sources xmlns:b="http://schemas.openxmlformats.org/officeDocument/2006/bibliography" xmlns="http://schemas.openxmlformats.org/officeDocument/2006/bibliography" SelectedStyle="\APASixthEditionOfficeOnline.xsl" StyleName="APA" Version="6"/>
-</file>
-
 <file path=customXml/itemProps1.xml><?xml version="1.0" encoding="utf-8"?>
-<ds:datastoreItem xmlns:ds="http://schemas.openxmlformats.org/officeDocument/2006/customXml" ds:itemID="{3ED83B0F-48E4-4C2A-A9E9-B0316055EEF1}">
-  <ds:schemaRefs>
-    <ds:schemaRef ds:uri="http://schemas.microsoft.com/office/infopath/2007/PartnerControls"/>
-    <ds:schemaRef ds:uri="1217b4df-6e6d-41a6-836d-3cc2e68afbd9"/>
-    <ds:schemaRef ds:uri="http://purl.org/dc/terms/"/>
-    <ds:schemaRef ds:uri="http://schemas.openxmlformats.org/package/2006/metadata/core-properties"/>
-    <ds:schemaRef ds:uri="http://www.w3.org/XML/1998/namespace"/>
-    <ds:schemaRef ds:uri="http://schemas.microsoft.com/office/2006/metadata/properties"/>
-    <ds:schemaRef ds:uri="http://purl.org/dc/elements/1.1/"/>
-    <ds:schemaRef ds:uri="http://schemas.microsoft.com/office/2006/documentManagement/types"/>
-    <ds:schemaRef ds:uri="http://purl.org/dc/dcmitype/"/>
-  </ds:schemaRefs>
-</ds:datastoreItem>
-</file>
-
-<file path=customXml/itemProps2.xml><?xml version="1.0" encoding="utf-8"?>
 <ds:datastoreItem xmlns:ds="http://schemas.openxmlformats.org/officeDocument/2006/customXml" ds:itemID="{937EFEBD-7B89-4A76-9CB4-947ABA23398A}">
   <ds:schemaRefs>
     <ds:schemaRef ds:uri="http://schemas.microsoft.com/office/2006/metadata/contentType"/>
@@ -26300,18 +26274,27 @@
 </ds:datastoreItem>
 </file>
 
+<file path=customXml/itemProps2.xml><?xml version="1.0" encoding="utf-8"?>
+<ds:datastoreItem xmlns:ds="http://schemas.openxmlformats.org/officeDocument/2006/customXml" ds:itemID="{3ED83B0F-48E4-4C2A-A9E9-B0316055EEF1}">
+  <ds:schemaRefs>
+    <ds:schemaRef ds:uri="http://schemas.microsoft.com/office/2006/metadata/properties"/>
+    <ds:schemaRef ds:uri="http://schemas.microsoft.com/office/infopath/2007/PartnerControls"/>
+  </ds:schemaRefs>
+</ds:datastoreItem>
+</file>
+
 <file path=customXml/itemProps3.xml><?xml version="1.0" encoding="utf-8"?>
+<ds:datastoreItem xmlns:ds="http://schemas.openxmlformats.org/officeDocument/2006/customXml" ds:itemID="{B3703355-13CC-4D7D-91A4-FA42E351D024}">
+  <ds:schemaRefs>
+    <ds:schemaRef ds:uri="http://schemas.openxmlformats.org/officeDocument/2006/bibliography"/>
+  </ds:schemaRefs>
+</ds:datastoreItem>
+</file>
+
+<file path=customXml/itemProps4.xml><?xml version="1.0" encoding="utf-8"?>
 <ds:datastoreItem xmlns:ds="http://schemas.openxmlformats.org/officeDocument/2006/customXml" ds:itemID="{D10219BF-7B23-4D50-BC89-973D6D2D189C}">
   <ds:schemaRefs>
     <ds:schemaRef ds:uri="http://schemas.microsoft.com/sharepoint/v3/contenttype/forms"/>
   </ds:schemaRefs>
 </ds:datastoreItem>
-</file>
-
-<file path=customXml/itemProps4.xml><?xml version="1.0" encoding="utf-8"?>
-<ds:datastoreItem xmlns:ds="http://schemas.openxmlformats.org/officeDocument/2006/customXml" ds:itemID="{B3703355-13CC-4D7D-91A4-FA42E351D024}">
-  <ds:schemaRefs>
-    <ds:schemaRef ds:uri="http://schemas.openxmlformats.org/officeDocument/2006/bibliography"/>
-  </ds:schemaRefs>
-</ds:datastoreItem>
 </file>
</xml_diff>